<commit_message>
Added M8 - skip unqiue index & smaller partition
</commit_message>
<xml_diff>
--- a/D8_OPTIMALISATION/Maxim Derboven PDF M8.docx
+++ b/D8_OPTIMALISATION/Maxim Derboven PDF M8.docx
@@ -92,19 +92,14 @@
     </w:p>
     <w:p>
       <w:r>
-        <w:t>Test 1</w:t>
-      </w:r>
-    </w:p>
-    <w:p>
-      <w:r>
         <w:rPr>
           <w:noProof/>
         </w:rPr>
         <w:drawing>
-          <wp:inline distT="0" distB="0" distL="0" distR="0" wp14:anchorId="567D5F22" wp14:editId="71466A41">
-            <wp:extent cx="5760720" cy="910460"/>
-            <wp:effectExtent l="0" t="0" r="0" b="4445"/>
-            <wp:docPr id="7" name="Afbeelding 7" descr="Afbeelding met tekst&#10;&#10;Automatisch gegenereerde beschrijving"/>
+          <wp:inline distT="0" distB="0" distL="0" distR="0" wp14:anchorId="4080016C" wp14:editId="3AD379B7">
+            <wp:extent cx="5733415" cy="810260"/>
+            <wp:effectExtent l="0" t="0" r="635" b="8890"/>
+            <wp:docPr id="1" name="Afbeelding 1" descr="Afbeelding met tekst&#10;&#10;Automatisch gegenereerde beschrijving"/>
             <wp:cNvGraphicFramePr>
               <a:graphicFrameLocks xmlns:a="http://schemas.openxmlformats.org/drawingml/2006/main" noChangeAspect="1"/>
             </wp:cNvGraphicFramePr>
@@ -112,7 +107,7 @@
               <a:graphicData uri="http://schemas.openxmlformats.org/drawingml/2006/picture">
                 <pic:pic xmlns:pic="http://schemas.openxmlformats.org/drawingml/2006/picture">
                   <pic:nvPicPr>
-                    <pic:cNvPr id="7" name="Afbeelding 7" descr="Afbeelding met tekst&#10;&#10;Automatisch gegenereerde beschrijving"/>
+                    <pic:cNvPr id="1" name="Afbeelding 1" descr="Afbeelding met tekst&#10;&#10;Automatisch gegenereerde beschrijving"/>
                     <pic:cNvPicPr/>
                   </pic:nvPicPr>
                   <pic:blipFill>
@@ -124,7 +119,7 @@
                   <pic:spPr>
                     <a:xfrm>
                       <a:off x="0" y="0"/>
-                      <a:ext cx="5787531" cy="914697"/>
+                      <a:ext cx="5733415" cy="810260"/>
                     </a:xfrm>
                     <a:prstGeom prst="rect">
                       <a:avLst/>
@@ -138,8 +133,13 @@
       </w:r>
     </w:p>
     <w:p>
-      <w:r>
-        <w:t>Test 2</w:t>
+      <w:pPr>
+        <w:pStyle w:val="Kop3"/>
+      </w:pPr>
+      <w:bookmarkStart w:id="4" w:name="_zc6z22w40vv8" w:colFirst="0" w:colLast="0"/>
+      <w:bookmarkEnd w:id="4"/>
+      <w:r>
+        <w:t>Explain plan</w:t>
       </w:r>
     </w:p>
     <w:p>
@@ -148,10 +148,10 @@
           <w:noProof/>
         </w:rPr>
         <w:drawing>
-          <wp:inline distT="0" distB="0" distL="0" distR="0" wp14:anchorId="3AD15509" wp14:editId="68A262F2">
-            <wp:extent cx="5733415" cy="735330"/>
-            <wp:effectExtent l="0" t="0" r="635" b="7620"/>
-            <wp:docPr id="2" name="Afbeelding 2" descr="Afbeelding met tekst&#10;&#10;Automatisch gegenereerde beschrijving"/>
+          <wp:inline distT="0" distB="0" distL="0" distR="0" wp14:anchorId="72AFEE0A" wp14:editId="1A818A4E">
+            <wp:extent cx="5733415" cy="988060"/>
+            <wp:effectExtent l="0" t="0" r="635" b="2540"/>
+            <wp:docPr id="14" name="Afbeelding 14" descr="Afbeelding met tekst, monitor, schermafbeelding, scherm&#10;&#10;Automatisch gegenereerde beschrijving"/>
             <wp:cNvGraphicFramePr>
               <a:graphicFrameLocks xmlns:a="http://schemas.openxmlformats.org/drawingml/2006/main" noChangeAspect="1"/>
             </wp:cNvGraphicFramePr>
@@ -159,7 +159,7 @@
               <a:graphicData uri="http://schemas.openxmlformats.org/drawingml/2006/picture">
                 <pic:pic xmlns:pic="http://schemas.openxmlformats.org/drawingml/2006/picture">
                   <pic:nvPicPr>
-                    <pic:cNvPr id="2" name="Afbeelding 2" descr="Afbeelding met tekst&#10;&#10;Automatisch gegenereerde beschrijving"/>
+                    <pic:cNvPr id="14" name="Afbeelding 14" descr="Afbeelding met tekst, monitor, schermafbeelding, scherm&#10;&#10;Automatisch gegenereerde beschrijving"/>
                     <pic:cNvPicPr/>
                   </pic:nvPicPr>
                   <pic:blipFill>
@@ -171,7 +171,7 @@
                   <pic:spPr>
                     <a:xfrm>
                       <a:off x="0" y="0"/>
-                      <a:ext cx="5733415" cy="735330"/>
+                      <a:ext cx="5733415" cy="988060"/>
                     </a:xfrm>
                     <a:prstGeom prst="rect">
                       <a:avLst/>
@@ -186,17 +186,55 @@
     </w:p>
     <w:p>
       <w:pPr>
+        <w:pStyle w:val="Kop2"/>
+      </w:pPr>
+      <w:bookmarkStart w:id="5" w:name="_92xu66qfbmy7" w:colFirst="0" w:colLast="0"/>
+      <w:bookmarkStart w:id="6" w:name="_qnh9ufr7kkg5" w:colFirst="0" w:colLast="0"/>
+      <w:bookmarkEnd w:id="5"/>
+      <w:bookmarkEnd w:id="6"/>
+      <w:r>
+        <w:t xml:space="preserve">NA </w:t>
+      </w:r>
+      <w:r>
+        <w:rPr>
+          <w:color w:val="434343"/>
+          <w:sz w:val="28"/>
+          <w:szCs w:val="28"/>
+        </w:rPr>
+        <w:t>partitionering</w:t>
+      </w:r>
+      <w:r>
+        <w:t>:</w:t>
+      </w:r>
+    </w:p>
+    <w:p>
+      <w:pPr>
         <w:pStyle w:val="Kop3"/>
       </w:pPr>
-      <w:bookmarkStart w:id="4" w:name="_zc6z22w40vv8" w:colFirst="0" w:colLast="0"/>
-      <w:bookmarkEnd w:id="4"/>
-      <w:r>
-        <w:t>Explain plan</w:t>
-      </w:r>
-    </w:p>
-    <w:p>
-      <w:r>
-        <w:t>Test 1</w:t>
+      <w:bookmarkStart w:id="7" w:name="_mxvkl6aez04a" w:colFirst="0" w:colLast="0"/>
+      <w:bookmarkEnd w:id="7"/>
+      <w:r>
+        <w:t>Partitie script + uitleg partitie sleutel</w:t>
+      </w:r>
+    </w:p>
+    <w:p>
+      <w:r>
+        <w:t xml:space="preserve">Ik partitioneer de performances </w:t>
+      </w:r>
+      <w:r>
+        <w:t>elke maand</w:t>
+      </w:r>
+      <w:r>
+        <w:t xml:space="preserve"> op hun start tijd (‘starttime’). De eerste performance vondt plaats op </w:t>
+      </w:r>
+      <w:r>
+        <w:t>2018/0</w:t>
+      </w:r>
+      <w:r>
+        <w:t>1</w:t>
+      </w:r>
+      <w:r>
+        <w:t>/01</w:t>
       </w:r>
     </w:p>
     <w:p>
@@ -205,10 +243,10 @@
           <w:noProof/>
         </w:rPr>
         <w:drawing>
-          <wp:inline distT="0" distB="0" distL="0" distR="0" wp14:anchorId="048D4A84" wp14:editId="08F1F782">
-            <wp:extent cx="5733415" cy="1283335"/>
+          <wp:inline distT="0" distB="0" distL="0" distR="0" wp14:anchorId="12507E62" wp14:editId="74B8180C">
+            <wp:extent cx="5733415" cy="2084705"/>
             <wp:effectExtent l="0" t="0" r="635" b="0"/>
-            <wp:docPr id="8" name="Afbeelding 8" descr="Afbeelding met tekst&#10;&#10;Automatisch gegenereerde beschrijving"/>
+            <wp:docPr id="13" name="Afbeelding 13" descr="Afbeelding met tekst&#10;&#10;Automatisch gegenereerde beschrijving"/>
             <wp:cNvGraphicFramePr>
               <a:graphicFrameLocks xmlns:a="http://schemas.openxmlformats.org/drawingml/2006/main" noChangeAspect="1"/>
             </wp:cNvGraphicFramePr>
@@ -216,7 +254,7 @@
               <a:graphicData uri="http://schemas.openxmlformats.org/drawingml/2006/picture">
                 <pic:pic xmlns:pic="http://schemas.openxmlformats.org/drawingml/2006/picture">
                   <pic:nvPicPr>
-                    <pic:cNvPr id="8" name="Afbeelding 8" descr="Afbeelding met tekst&#10;&#10;Automatisch gegenereerde beschrijving"/>
+                    <pic:cNvPr id="13" name="Afbeelding 13" descr="Afbeelding met tekst&#10;&#10;Automatisch gegenereerde beschrijving"/>
                     <pic:cNvPicPr/>
                   </pic:nvPicPr>
                   <pic:blipFill>
@@ -228,7 +266,7 @@
                   <pic:spPr>
                     <a:xfrm>
                       <a:off x="0" y="0"/>
-                      <a:ext cx="5733415" cy="1283335"/>
+                      <a:ext cx="5733415" cy="2084705"/>
                     </a:xfrm>
                     <a:prstGeom prst="rect">
                       <a:avLst/>
@@ -241,9 +279,13 @@
         </w:drawing>
       </w:r>
     </w:p>
-    <w:p>
-      <w:r>
-        <w:t>Test 2</w:t>
+    <w:p/>
+    <w:p>
+      <w:pPr>
+        <w:pStyle w:val="Kop3"/>
+      </w:pPr>
+      <w:r>
+        <w:t>Tabel info NA partitionering:</w:t>
       </w:r>
     </w:p>
     <w:p>
@@ -252,10 +294,10 @@
           <w:noProof/>
         </w:rPr>
         <w:drawing>
-          <wp:inline distT="0" distB="0" distL="0" distR="0" wp14:anchorId="70D24464" wp14:editId="08BAAAC5">
-            <wp:extent cx="5733415" cy="1167130"/>
-            <wp:effectExtent l="0" t="0" r="635" b="0"/>
-            <wp:docPr id="3" name="Afbeelding 3" descr="Afbeelding met tekst&#10;&#10;Automatisch gegenereerde beschrijving"/>
+          <wp:inline distT="0" distB="0" distL="0" distR="0" wp14:anchorId="190064B7" wp14:editId="31B4A84F">
+            <wp:extent cx="5733415" cy="513715"/>
+            <wp:effectExtent l="0" t="0" r="635" b="635"/>
+            <wp:docPr id="15" name="Afbeelding 15"/>
             <wp:cNvGraphicFramePr>
               <a:graphicFrameLocks xmlns:a="http://schemas.openxmlformats.org/drawingml/2006/main" noChangeAspect="1"/>
             </wp:cNvGraphicFramePr>
@@ -263,7 +305,7 @@
               <a:graphicData uri="http://schemas.openxmlformats.org/drawingml/2006/picture">
                 <pic:pic xmlns:pic="http://schemas.openxmlformats.org/drawingml/2006/picture">
                   <pic:nvPicPr>
-                    <pic:cNvPr id="3" name="Afbeelding 3" descr="Afbeelding met tekst&#10;&#10;Automatisch gegenereerde beschrijving"/>
+                    <pic:cNvPr id="1" name=""/>
                     <pic:cNvPicPr/>
                   </pic:nvPicPr>
                   <pic:blipFill>
@@ -275,7 +317,7 @@
                   <pic:spPr>
                     <a:xfrm>
                       <a:off x="0" y="0"/>
-                      <a:ext cx="5733415" cy="1167130"/>
+                      <a:ext cx="5733415" cy="513715"/>
                     </a:xfrm>
                     <a:prstGeom prst="rect">
                       <a:avLst/>
@@ -290,56 +332,22 @@
     </w:p>
     <w:p/>
     <w:p>
-      <w:pPr>
-        <w:pStyle w:val="Kop2"/>
-      </w:pPr>
-      <w:bookmarkStart w:id="5" w:name="_92xu66qfbmy7" w:colFirst="0" w:colLast="0"/>
-      <w:bookmarkStart w:id="6" w:name="_qnh9ufr7kkg5" w:colFirst="0" w:colLast="0"/>
-      <w:bookmarkEnd w:id="5"/>
-      <w:bookmarkEnd w:id="6"/>
-      <w:r>
-        <w:lastRenderedPageBreak/>
-        <w:t xml:space="preserve">NA </w:t>
-      </w:r>
       <w:r>
         <w:rPr>
-          <w:color w:val="434343"/>
-          <w:sz w:val="28"/>
-          <w:szCs w:val="28"/>
+          <w:rFonts w:ascii="Arial Unicode MS" w:eastAsia="Arial Unicode MS" w:hAnsi="Arial Unicode MS" w:cs="Arial Unicode MS"/>
         </w:rPr>
-        <w:t>partitionering</w:t>
-      </w:r>
-      <w:r>
-        <w:t>:</w:t>
-      </w:r>
-    </w:p>
+        <w:t>Query: → moet dezelfde zijn</w:t>
+      </w:r>
+    </w:p>
+    <w:p/>
     <w:p>
       <w:pPr>
         <w:pStyle w:val="Kop3"/>
       </w:pPr>
-      <w:bookmarkStart w:id="7" w:name="_mxvkl6aez04a" w:colFirst="0" w:colLast="0"/>
-      <w:bookmarkEnd w:id="7"/>
-      <w:r>
-        <w:t>Partitie script + uitleg partitie sleutel</w:t>
-      </w:r>
-    </w:p>
-    <w:p>
-      <w:r>
-        <w:t>Test 1</w:t>
-      </w:r>
-    </w:p>
-    <w:p>
-      <w:r>
-        <w:t xml:space="preserve">Ik partitioneer de performances elk jaar op hun start tijd (‘starttime’). De eerste performance vondt plaats op </w:t>
-      </w:r>
-      <w:r>
-        <w:t>2018/0</w:t>
-      </w:r>
-      <w:r>
-        <w:t>1</w:t>
-      </w:r>
-      <w:r>
-        <w:t>/01</w:t>
+      <w:bookmarkStart w:id="8" w:name="_va4m1z89ms52" w:colFirst="0" w:colLast="0"/>
+      <w:bookmarkEnd w:id="8"/>
+      <w:r>
+        <w:t>Explain plan na partitionering</w:t>
       </w:r>
     </w:p>
     <w:p>
@@ -348,10 +356,10 @@
           <w:noProof/>
         </w:rPr>
         <w:drawing>
-          <wp:inline distT="0" distB="0" distL="0" distR="0" wp14:anchorId="7479437E" wp14:editId="16FA1083">
-            <wp:extent cx="5733415" cy="1905000"/>
-            <wp:effectExtent l="0" t="0" r="635" b="0"/>
-            <wp:docPr id="12" name="Afbeelding 12" descr="Afbeelding met tekst, schermafbeelding, monitor, scherm&#10;&#10;Automatisch gegenereerde beschrijving"/>
+          <wp:inline distT="0" distB="0" distL="0" distR="0" wp14:anchorId="1E77EAEF" wp14:editId="3E053198">
+            <wp:extent cx="5733415" cy="1118870"/>
+            <wp:effectExtent l="0" t="0" r="635" b="5080"/>
+            <wp:docPr id="16" name="Afbeelding 16" descr="Afbeelding met tekst&#10;&#10;Automatisch gegenereerde beschrijving"/>
             <wp:cNvGraphicFramePr>
               <a:graphicFrameLocks xmlns:a="http://schemas.openxmlformats.org/drawingml/2006/main" noChangeAspect="1"/>
             </wp:cNvGraphicFramePr>
@@ -359,7 +367,7 @@
               <a:graphicData uri="http://schemas.openxmlformats.org/drawingml/2006/picture">
                 <pic:pic xmlns:pic="http://schemas.openxmlformats.org/drawingml/2006/picture">
                   <pic:nvPicPr>
-                    <pic:cNvPr id="12" name="Afbeelding 12" descr="Afbeelding met tekst, schermafbeelding, monitor, scherm&#10;&#10;Automatisch gegenereerde beschrijving"/>
+                    <pic:cNvPr id="16" name="Afbeelding 16" descr="Afbeelding met tekst&#10;&#10;Automatisch gegenereerde beschrijving"/>
                     <pic:cNvPicPr/>
                   </pic:nvPicPr>
                   <pic:blipFill>
@@ -371,7 +379,7 @@
                   <pic:spPr>
                     <a:xfrm>
                       <a:off x="0" y="0"/>
-                      <a:ext cx="5733415" cy="1905000"/>
+                      <a:ext cx="5733415" cy="1118870"/>
                     </a:xfrm>
                     <a:prstGeom prst="rect">
                       <a:avLst/>
@@ -384,295 +392,14 @@
         </w:drawing>
       </w:r>
     </w:p>
-    <w:p>
-      <w:r>
-        <w:t>Test 2</w:t>
-      </w:r>
-    </w:p>
-    <w:p>
-      <w:r>
-        <w:t>Ik partitioneer de performances elke 2 maanden op hun start tijd (‘starttime’)</w:t>
-      </w:r>
-      <w:r>
-        <w:t xml:space="preserve">. De eerste performance vondt plaats op </w:t>
-      </w:r>
-      <w:r>
-        <w:t>2018/0</w:t>
-      </w:r>
-      <w:r>
-        <w:t>1</w:t>
-      </w:r>
-      <w:r>
-        <w:t>/01</w:t>
-      </w:r>
-      <w:bookmarkStart w:id="8" w:name="_8o3e1tzhekib" w:colFirst="0" w:colLast="0"/>
-      <w:bookmarkEnd w:id="8"/>
-    </w:p>
+    <w:p/>
     <w:p>
       <w:pPr>
         <w:pStyle w:val="Kop3"/>
       </w:pPr>
-      <w:r>
-        <w:rPr>
-          <w:noProof/>
-        </w:rPr>
-        <w:drawing>
-          <wp:inline distT="0" distB="0" distL="0" distR="0" wp14:anchorId="2E8D86F1" wp14:editId="54DE7D6E">
-            <wp:extent cx="5733415" cy="1988185"/>
-            <wp:effectExtent l="0" t="0" r="635" b="0"/>
-            <wp:docPr id="4" name="Afbeelding 4" descr="Afbeelding met tekst&#10;&#10;Automatisch gegenereerde beschrijving"/>
-            <wp:cNvGraphicFramePr>
-              <a:graphicFrameLocks xmlns:a="http://schemas.openxmlformats.org/drawingml/2006/main" noChangeAspect="1"/>
-            </wp:cNvGraphicFramePr>
-            <a:graphic xmlns:a="http://schemas.openxmlformats.org/drawingml/2006/main">
-              <a:graphicData uri="http://schemas.openxmlformats.org/drawingml/2006/picture">
-                <pic:pic xmlns:pic="http://schemas.openxmlformats.org/drawingml/2006/picture">
-                  <pic:nvPicPr>
-                    <pic:cNvPr id="4" name="Afbeelding 4" descr="Afbeelding met tekst&#10;&#10;Automatisch gegenereerde beschrijving"/>
-                    <pic:cNvPicPr/>
-                  </pic:nvPicPr>
-                  <pic:blipFill>
-                    <a:blip r:embed="rId10"/>
-                    <a:stretch>
-                      <a:fillRect/>
-                    </a:stretch>
-                  </pic:blipFill>
-                  <pic:spPr>
-                    <a:xfrm>
-                      <a:off x="0" y="0"/>
-                      <a:ext cx="5733415" cy="1988185"/>
-                    </a:xfrm>
-                    <a:prstGeom prst="rect">
-                      <a:avLst/>
-                    </a:prstGeom>
-                  </pic:spPr>
-                </pic:pic>
-              </a:graphicData>
-            </a:graphic>
-          </wp:inline>
-        </w:drawing>
-      </w:r>
-      <w:r>
-        <w:t>Tabel info NA partitionering:</w:t>
-      </w:r>
-    </w:p>
-    <w:p>
-      <w:r>
-        <w:t>Test 1</w:t>
-      </w:r>
-    </w:p>
-    <w:p>
-      <w:r>
-        <w:rPr>
-          <w:noProof/>
-        </w:rPr>
-        <w:drawing>
-          <wp:inline distT="0" distB="0" distL="0" distR="0" wp14:anchorId="5680F2BF" wp14:editId="7FEF8163">
-            <wp:extent cx="5733415" cy="454660"/>
-            <wp:effectExtent l="0" t="0" r="635" b="2540"/>
-            <wp:docPr id="9" name="Afbeelding 9"/>
-            <wp:cNvGraphicFramePr>
-              <a:graphicFrameLocks xmlns:a="http://schemas.openxmlformats.org/drawingml/2006/main" noChangeAspect="1"/>
-            </wp:cNvGraphicFramePr>
-            <a:graphic xmlns:a="http://schemas.openxmlformats.org/drawingml/2006/main">
-              <a:graphicData uri="http://schemas.openxmlformats.org/drawingml/2006/picture">
-                <pic:pic xmlns:pic="http://schemas.openxmlformats.org/drawingml/2006/picture">
-                  <pic:nvPicPr>
-                    <pic:cNvPr id="1" name=""/>
-                    <pic:cNvPicPr/>
-                  </pic:nvPicPr>
-                  <pic:blipFill>
-                    <a:blip r:embed="rId11"/>
-                    <a:stretch>
-                      <a:fillRect/>
-                    </a:stretch>
-                  </pic:blipFill>
-                  <pic:spPr>
-                    <a:xfrm>
-                      <a:off x="0" y="0"/>
-                      <a:ext cx="5733415" cy="454660"/>
-                    </a:xfrm>
-                    <a:prstGeom prst="rect">
-                      <a:avLst/>
-                    </a:prstGeom>
-                  </pic:spPr>
-                </pic:pic>
-              </a:graphicData>
-            </a:graphic>
-          </wp:inline>
-        </w:drawing>
-      </w:r>
-    </w:p>
-    <w:p>
-      <w:r>
-        <w:t>Test 2</w:t>
-      </w:r>
-    </w:p>
-    <w:p>
-      <w:r>
-        <w:rPr>
-          <w:noProof/>
-        </w:rPr>
-        <w:drawing>
-          <wp:inline distT="0" distB="0" distL="0" distR="0" wp14:anchorId="3C96F494" wp14:editId="08003F67">
-            <wp:extent cx="5733415" cy="491490"/>
-            <wp:effectExtent l="0" t="0" r="635" b="3810"/>
-            <wp:docPr id="10" name="Afbeelding 10"/>
-            <wp:cNvGraphicFramePr>
-              <a:graphicFrameLocks xmlns:a="http://schemas.openxmlformats.org/drawingml/2006/main" noChangeAspect="1"/>
-            </wp:cNvGraphicFramePr>
-            <a:graphic xmlns:a="http://schemas.openxmlformats.org/drawingml/2006/main">
-              <a:graphicData uri="http://schemas.openxmlformats.org/drawingml/2006/picture">
-                <pic:pic xmlns:pic="http://schemas.openxmlformats.org/drawingml/2006/picture">
-                  <pic:nvPicPr>
-                    <pic:cNvPr id="1" name=""/>
-                    <pic:cNvPicPr/>
-                  </pic:nvPicPr>
-                  <pic:blipFill>
-                    <a:blip r:embed="rId12"/>
-                    <a:stretch>
-                      <a:fillRect/>
-                    </a:stretch>
-                  </pic:blipFill>
-                  <pic:spPr>
-                    <a:xfrm>
-                      <a:off x="0" y="0"/>
-                      <a:ext cx="5733415" cy="491490"/>
-                    </a:xfrm>
-                    <a:prstGeom prst="rect">
-                      <a:avLst/>
-                    </a:prstGeom>
-                  </pic:spPr>
-                </pic:pic>
-              </a:graphicData>
-            </a:graphic>
-          </wp:inline>
-        </w:drawing>
-      </w:r>
-    </w:p>
-    <w:p/>
-    <w:p>
-      <w:r>
-        <w:rPr>
-          <w:rFonts w:ascii="Arial Unicode MS" w:eastAsia="Arial Unicode MS" w:hAnsi="Arial Unicode MS" w:cs="Arial Unicode MS"/>
-        </w:rPr>
-        <w:t>Query: → moet dezelfde zijn</w:t>
-      </w:r>
-    </w:p>
-    <w:p/>
-    <w:p>
-      <w:pPr>
-        <w:pStyle w:val="Kop3"/>
-      </w:pPr>
-      <w:bookmarkStart w:id="9" w:name="_va4m1z89ms52" w:colFirst="0" w:colLast="0"/>
+      <w:bookmarkStart w:id="9" w:name="_inx9t54tbrfu" w:colFirst="0" w:colLast="0"/>
       <w:bookmarkEnd w:id="9"/>
       <w:r>
-        <w:lastRenderedPageBreak/>
-        <w:t>Explain plan na partitionering</w:t>
-      </w:r>
-    </w:p>
-    <w:p>
-      <w:r>
-        <w:t>Test 1</w:t>
-      </w:r>
-    </w:p>
-    <w:p>
-      <w:r>
-        <w:rPr>
-          <w:noProof/>
-        </w:rPr>
-        <w:drawing>
-          <wp:inline distT="0" distB="0" distL="0" distR="0" wp14:anchorId="734C9289" wp14:editId="56B6E9E3">
-            <wp:extent cx="5733415" cy="1196975"/>
-            <wp:effectExtent l="0" t="0" r="635" b="3175"/>
-            <wp:docPr id="1" name="Afbeelding 1"/>
-            <wp:cNvGraphicFramePr>
-              <a:graphicFrameLocks xmlns:a="http://schemas.openxmlformats.org/drawingml/2006/main" noChangeAspect="1"/>
-            </wp:cNvGraphicFramePr>
-            <a:graphic xmlns:a="http://schemas.openxmlformats.org/drawingml/2006/main">
-              <a:graphicData uri="http://schemas.openxmlformats.org/drawingml/2006/picture">
-                <pic:pic xmlns:pic="http://schemas.openxmlformats.org/drawingml/2006/picture">
-                  <pic:nvPicPr>
-                    <pic:cNvPr id="1" name=""/>
-                    <pic:cNvPicPr/>
-                  </pic:nvPicPr>
-                  <pic:blipFill>
-                    <a:blip r:embed="rId13"/>
-                    <a:stretch>
-                      <a:fillRect/>
-                    </a:stretch>
-                  </pic:blipFill>
-                  <pic:spPr>
-                    <a:xfrm>
-                      <a:off x="0" y="0"/>
-                      <a:ext cx="5733415" cy="1196975"/>
-                    </a:xfrm>
-                    <a:prstGeom prst="rect">
-                      <a:avLst/>
-                    </a:prstGeom>
-                  </pic:spPr>
-                </pic:pic>
-              </a:graphicData>
-            </a:graphic>
-          </wp:inline>
-        </w:drawing>
-      </w:r>
-    </w:p>
-    <w:p>
-      <w:r>
-        <w:t>Test 2</w:t>
-      </w:r>
-    </w:p>
-    <w:p>
-      <w:r>
-        <w:rPr>
-          <w:noProof/>
-        </w:rPr>
-        <w:drawing>
-          <wp:inline distT="0" distB="0" distL="0" distR="0" wp14:anchorId="17C4FC0C" wp14:editId="66B7D883">
-            <wp:extent cx="5733415" cy="1296035"/>
-            <wp:effectExtent l="0" t="0" r="635" b="0"/>
-            <wp:docPr id="11" name="Afbeelding 11"/>
-            <wp:cNvGraphicFramePr>
-              <a:graphicFrameLocks xmlns:a="http://schemas.openxmlformats.org/drawingml/2006/main" noChangeAspect="1"/>
-            </wp:cNvGraphicFramePr>
-            <a:graphic xmlns:a="http://schemas.openxmlformats.org/drawingml/2006/main">
-              <a:graphicData uri="http://schemas.openxmlformats.org/drawingml/2006/picture">
-                <pic:pic xmlns:pic="http://schemas.openxmlformats.org/drawingml/2006/picture">
-                  <pic:nvPicPr>
-                    <pic:cNvPr id="1" name=""/>
-                    <pic:cNvPicPr/>
-                  </pic:nvPicPr>
-                  <pic:blipFill>
-                    <a:blip r:embed="rId14"/>
-                    <a:stretch>
-                      <a:fillRect/>
-                    </a:stretch>
-                  </pic:blipFill>
-                  <pic:spPr>
-                    <a:xfrm>
-                      <a:off x="0" y="0"/>
-                      <a:ext cx="5733415" cy="1296035"/>
-                    </a:xfrm>
-                    <a:prstGeom prst="rect">
-                      <a:avLst/>
-                    </a:prstGeom>
-                  </pic:spPr>
-                </pic:pic>
-              </a:graphicData>
-            </a:graphic>
-          </wp:inline>
-        </w:drawing>
-      </w:r>
-    </w:p>
-    <w:p/>
-    <w:p>
-      <w:pPr>
-        <w:pStyle w:val="Kop3"/>
-      </w:pPr>
-      <w:bookmarkStart w:id="10" w:name="_inx9t54tbrfu" w:colFirst="0" w:colLast="0"/>
-      <w:bookmarkEnd w:id="10"/>
-      <w:r>
         <w:t>Conclusie:</w:t>
       </w:r>
     </w:p>
@@ -684,22 +411,16 @@
         <w:t>hij sneller doorheen de data kan door de bepaalde partitie grenzen. De tijd zal daarom ook afnemen. Hoe meer partities hoe groter de database wordt.</w:t>
       </w:r>
     </w:p>
-    <w:p>
-      <w:r>
-        <w:t>Er wordt bij mij in eerste instantie sowieso gezocht op auto indexes (pk’s) dus veel verschil is er niet.</w:t>
-      </w:r>
-    </w:p>
-    <w:p/>
     <w:p/>
     <w:p/>
     <w:p>
       <w:pPr>
         <w:pStyle w:val="Kop2"/>
       </w:pPr>
-      <w:bookmarkStart w:id="11" w:name="_l56s9diou4e0" w:colFirst="0" w:colLast="0"/>
-      <w:bookmarkStart w:id="12" w:name="_3mj6xnbqnlae" w:colFirst="0" w:colLast="0"/>
+      <w:bookmarkStart w:id="10" w:name="_l56s9diou4e0" w:colFirst="0" w:colLast="0"/>
+      <w:bookmarkStart w:id="11" w:name="_3mj6xnbqnlae" w:colFirst="0" w:colLast="0"/>
+      <w:bookmarkEnd w:id="10"/>
       <w:bookmarkEnd w:id="11"/>
-      <w:bookmarkEnd w:id="12"/>
     </w:p>
     <w:sectPr>
       <w:pgSz w:w="11909" w:h="16834"/>

</xml_diff>